<commit_message>
adding MySQL screenshots to v2 report
</commit_message>
<xml_diff>
--- a/ETL Project Report_v2.docx
+++ b/ETL Project Report_v2.docx
@@ -139,8 +139,6 @@
         <w:spacing w:after="0" w:line="240" w:lineRule="auto"/>
         <w:jc w:val="center"/>
       </w:pPr>
-      <w:bookmarkStart w:id="0" w:name="_GoBack"/>
-      <w:bookmarkEnd w:id="0"/>
     </w:p>
     <w:p>
       <w:pPr>
@@ -453,13 +451,7 @@
         <w:rPr>
           <w:b/>
         </w:rPr>
-        <w:t>D</w:t>
-      </w:r>
-      <w:r>
-        <w:rPr>
-          <w:b/>
-        </w:rPr>
-        <w:t>ata selection</w:t>
+        <w:t>Data selection</w:t>
       </w:r>
       <w:r>
         <w:t>:</w:t>
@@ -498,10 +490,7 @@
         <w:ind w:left="1080"/>
       </w:pPr>
       <w:r>
-        <w:t xml:space="preserve">Kansas City - </w:t>
-      </w:r>
-      <w:r>
-        <w:t>Open Data KC</w:t>
+        <w:t>Kansas City - Open Data KC</w:t>
       </w:r>
       <w:r>
         <w:t xml:space="preserve"> (CSV file)</w:t>
@@ -557,66 +546,51 @@
         <w:rPr>
           <w:b/>
         </w:rPr>
-        <w:t>D</w:t>
-      </w:r>
-      <w:r>
+        <w:t>Data cleanup process</w:t>
+      </w:r>
+      <w:r>
+        <w:t>:</w:t>
+      </w:r>
+      <w:r>
+        <w:t xml:space="preserve"> Using a Jupyter notebook, </w:t>
+      </w:r>
+      <w:r>
+        <w:t>the datasets were read into Pandas as dataframes. Each dataset included a unique identifier (</w:t>
+      </w:r>
+      <w:proofErr w:type="spellStart"/>
+      <w:r>
+        <w:t>incident_id</w:t>
+      </w:r>
+      <w:proofErr w:type="spellEnd"/>
+      <w:r>
+        <w:t xml:space="preserve">) for each crime reported, however, there were duplicates in both, so we removed them from each dataframe.  </w:t>
+      </w:r>
+    </w:p>
+    <w:p>
+      <w:pPr>
+        <w:spacing w:after="0" w:line="240" w:lineRule="auto"/>
+        <w:ind w:left="360"/>
         <w:rPr>
           <w:b/>
         </w:rPr>
-        <w:t>ata cleanup process</w:t>
-      </w:r>
-      <w:r>
-        <w:t>:</w:t>
-      </w:r>
-      <w:r>
-        <w:t xml:space="preserve"> Using a Jupyter notebook, </w:t>
-      </w:r>
-      <w:r>
-        <w:t>the datasets were read into Pandas as dataframes. Each dataset included a unique identifier (</w:t>
-      </w:r>
-      <w:proofErr w:type="spellStart"/>
-      <w:r>
-        <w:t>incident_id</w:t>
-      </w:r>
-      <w:proofErr w:type="spellEnd"/>
-      <w:r>
-        <w:t xml:space="preserve">) for each crime reported, however, there were duplicates in both, so we removed them from each dataframe.  </w:t>
-      </w:r>
-    </w:p>
-    <w:p>
-      <w:pPr>
-        <w:spacing w:after="0" w:line="240" w:lineRule="auto"/>
-        <w:ind w:left="360"/>
+      </w:pPr>
+    </w:p>
+    <w:p>
+      <w:pPr>
+        <w:spacing w:after="0" w:line="240" w:lineRule="auto"/>
+        <w:ind w:left="360"/>
+      </w:pPr>
+      <w:r>
         <w:rPr>
           <w:b/>
         </w:rPr>
-      </w:pPr>
-    </w:p>
-    <w:p>
-      <w:pPr>
-        <w:spacing w:after="0" w:line="240" w:lineRule="auto"/>
-        <w:ind w:left="360"/>
-      </w:pPr>
-      <w:r>
-        <w:rPr>
-          <w:b/>
-        </w:rPr>
-        <w:t>Pandas dataframe</w:t>
-      </w:r>
-      <w:r>
-        <w:rPr>
-          <w:b/>
-        </w:rPr>
-        <w:t xml:space="preserve"> format</w:t>
+        <w:t>Pandas dataframe format</w:t>
       </w:r>
       <w:r>
         <w:t xml:space="preserve">: </w:t>
       </w:r>
       <w:r>
-        <w:t xml:space="preserve"> Once the data was transformed, we created a filtered dataframe for specific columns. </w:t>
-      </w:r>
-      <w:r>
-        <w:t xml:space="preserve">Even though the data was similar, the column headings need to be changed for consistency. </w:t>
+        <w:t xml:space="preserve"> Once the data was transformed, we created a filtered dataframe for specific columns. Even though the data was similar, the column headings need to be changed for consistency. </w:t>
       </w:r>
       <w:r>
         <w:t>The dataframe columns are as follows:</w:t>
@@ -705,25 +679,7 @@
         <w:rPr>
           <w:b/>
         </w:rPr>
-        <w:t>F</w:t>
-      </w:r>
-      <w:r>
-        <w:rPr>
-          <w:b/>
-        </w:rPr>
-        <w:t xml:space="preserve">inal production </w:t>
-      </w:r>
-      <w:r>
-        <w:rPr>
-          <w:b/>
-        </w:rPr>
-        <w:t xml:space="preserve">MySQL </w:t>
-      </w:r>
-      <w:r>
-        <w:rPr>
-          <w:b/>
-        </w:rPr>
-        <w:t>database format</w:t>
+        <w:t>Final production MySQL database format</w:t>
       </w:r>
       <w:r>
         <w:t>:</w:t>
@@ -1306,6 +1262,145 @@
       <w:r>
         <w:t>Similar types of crimes committed at certain times of the year</w:t>
       </w:r>
+    </w:p>
+    <w:p>
+      <w:pPr>
+        <w:spacing w:after="0" w:line="240" w:lineRule="auto"/>
+      </w:pPr>
+    </w:p>
+    <w:p>
+      <w:pPr>
+        <w:spacing w:after="0" w:line="240" w:lineRule="auto"/>
+        <w:rPr>
+          <w:b/>
+          <w:i/>
+        </w:rPr>
+      </w:pPr>
+      <w:r>
+        <w:rPr>
+          <w:b/>
+          <w:i/>
+        </w:rPr>
+        <w:t>MySQL database screenshots:</w:t>
+      </w:r>
+    </w:p>
+    <w:p>
+      <w:pPr>
+        <w:spacing w:after="0" w:line="240" w:lineRule="auto"/>
+      </w:pPr>
+      <w:r>
+        <w:drawing>
+          <wp:anchor distT="0" distB="0" distL="114300" distR="114300" simplePos="0" relativeHeight="251658240" behindDoc="0" locked="0" layoutInCell="1" allowOverlap="1" wp14:anchorId="23C15953" wp14:editId="013EB5F4">
+            <wp:simplePos x="0" y="0"/>
+            <wp:positionH relativeFrom="margin">
+              <wp:align>right</wp:align>
+            </wp:positionH>
+            <wp:positionV relativeFrom="paragraph">
+              <wp:posOffset>144780</wp:posOffset>
+            </wp:positionV>
+            <wp:extent cx="3457575" cy="3154680"/>
+            <wp:effectExtent l="0" t="0" r="9525" b="7620"/>
+            <wp:wrapThrough wrapText="bothSides">
+              <wp:wrapPolygon edited="0">
+                <wp:start x="0" y="0"/>
+                <wp:lineTo x="0" y="21522"/>
+                <wp:lineTo x="21540" y="21522"/>
+                <wp:lineTo x="21540" y="0"/>
+                <wp:lineTo x="0" y="0"/>
+              </wp:wrapPolygon>
+            </wp:wrapThrough>
+            <wp:docPr id="2" name="Picture 2"/>
+            <wp:cNvGraphicFramePr>
+              <a:graphicFrameLocks xmlns:a="http://schemas.openxmlformats.org/drawingml/2006/main" noChangeAspect="1"/>
+            </wp:cNvGraphicFramePr>
+            <a:graphic xmlns:a="http://schemas.openxmlformats.org/drawingml/2006/main">
+              <a:graphicData uri="http://schemas.openxmlformats.org/drawingml/2006/picture">
+                <pic:pic xmlns:pic="http://schemas.openxmlformats.org/drawingml/2006/picture">
+                  <pic:nvPicPr>
+                    <pic:cNvPr id="1" name=""/>
+                    <pic:cNvPicPr/>
+                  </pic:nvPicPr>
+                  <pic:blipFill>
+                    <a:blip r:embed="rId5">
+                      <a:extLst>
+                        <a:ext uri="{28A0092B-C50C-407E-A947-70E740481C1C}">
+                          <a14:useLocalDpi xmlns:a14="http://schemas.microsoft.com/office/drawing/2010/main" val="0"/>
+                        </a:ext>
+                      </a:extLst>
+                    </a:blip>
+                    <a:stretch>
+                      <a:fillRect/>
+                    </a:stretch>
+                  </pic:blipFill>
+                  <pic:spPr>
+                    <a:xfrm>
+                      <a:off x="0" y="0"/>
+                      <a:ext cx="3457575" cy="3154680"/>
+                    </a:xfrm>
+                    <a:prstGeom prst="rect">
+                      <a:avLst/>
+                    </a:prstGeom>
+                  </pic:spPr>
+                </pic:pic>
+              </a:graphicData>
+            </a:graphic>
+          </wp:anchor>
+        </w:drawing>
+      </w:r>
+    </w:p>
+    <w:p>
+      <w:pPr>
+        <w:spacing w:after="0" w:line="240" w:lineRule="auto"/>
+      </w:pPr>
+      <w:r>
+        <w:rPr>
+          <w:noProof/>
+        </w:rPr>
+        <w:drawing>
+          <wp:inline distT="0" distB="0" distL="0" distR="0" wp14:anchorId="0CD96E34" wp14:editId="7F0040A1">
+            <wp:extent cx="3257550" cy="3152140"/>
+            <wp:effectExtent l="0" t="0" r="0" b="0"/>
+            <wp:docPr id="1" name="Picture 1"/>
+            <wp:cNvGraphicFramePr>
+              <a:graphicFrameLocks xmlns:a="http://schemas.openxmlformats.org/drawingml/2006/main" noChangeAspect="1"/>
+            </wp:cNvGraphicFramePr>
+            <a:graphic xmlns:a="http://schemas.openxmlformats.org/drawingml/2006/main">
+              <a:graphicData uri="http://schemas.openxmlformats.org/drawingml/2006/picture">
+                <pic:pic xmlns:pic="http://schemas.openxmlformats.org/drawingml/2006/picture">
+                  <pic:nvPicPr>
+                    <pic:cNvPr id="1" name=""/>
+                    <pic:cNvPicPr/>
+                  </pic:nvPicPr>
+                  <pic:blipFill rotWithShape="1">
+                    <a:blip r:embed="rId6"/>
+                    <a:srcRect r="11626"/>
+                    <a:stretch/>
+                  </pic:blipFill>
+                  <pic:spPr bwMode="auto">
+                    <a:xfrm>
+                      <a:off x="0" y="0"/>
+                      <a:ext cx="3263551" cy="3157946"/>
+                    </a:xfrm>
+                    <a:prstGeom prst="rect">
+                      <a:avLst/>
+                    </a:prstGeom>
+                    <a:ln>
+                      <a:noFill/>
+                    </a:ln>
+                    <a:extLst>
+                      <a:ext uri="{53640926-AAD7-44D8-BBD7-CCE9431645EC}">
+                        <a14:shadowObscured xmlns:a14="http://schemas.microsoft.com/office/drawing/2010/main"/>
+                      </a:ext>
+                    </a:extLst>
+                  </pic:spPr>
+                </pic:pic>
+              </a:graphicData>
+            </a:graphic>
+          </wp:inline>
+        </w:drawing>
+      </w:r>
+      <w:bookmarkStart w:id="0" w:name="_GoBack"/>
+      <w:bookmarkEnd w:id="0"/>
     </w:p>
     <w:sectPr>
       <w:pgSz w:w="12240" w:h="15840"/>

</xml_diff>